<commit_message>
Update Software Development Testing Plan.docx
</commit_message>
<xml_diff>
--- a/Project Handover/Software Development Testing Plan.docx
+++ b/Project Handover/Software Development Testing Plan.docx
@@ -1221,12 +1221,10 @@
       <w:tblPr>
         <w:tblStyle w:val="GridTable2-Accent6"/>
         <w:tblW w:w="0" w:type="auto"/>
-        <w:tblLook w:val="0420" w:firstRow="1" w:lastRow="0" w:firstColumn="0" w:lastColumn="0" w:noHBand="0" w:noVBand="1"/>
+        <w:tblLook w:val="04A0" w:firstRow="1" w:lastRow="0" w:firstColumn="1" w:lastColumn="0" w:noHBand="0" w:noVBand="1"/>
       </w:tblPr>
       <w:tblGrid>
-        <w:gridCol w:w="2930"/>
-        <w:gridCol w:w="2827"/>
-        <w:gridCol w:w="2883"/>
+        <w:gridCol w:w="8630"/>
       </w:tblGrid>
       <w:tr>
         <w:trPr>
@@ -1234,31 +1232,25 @@
         </w:trPr>
         <w:tc>
           <w:tcPr>
-            <w:tcW w:w="3308" w:type="dxa"/>
-          </w:tcPr>
-          <w:p>
-            <w:r>
-              <w:t>Deliverable</w:t>
-            </w:r>
-          </w:p>
-        </w:tc>
-        <w:tc>
-          <w:tcPr>
-            <w:tcW w:w="3309" w:type="dxa"/>
-          </w:tcPr>
-          <w:p>
-            <w:r>
-              <w:t>Author/s</w:t>
-            </w:r>
-          </w:p>
-        </w:tc>
-        <w:tc>
-          <w:tcPr>
-            <w:tcW w:w="3309" w:type="dxa"/>
-          </w:tcPr>
-          <w:p>
-            <w:r>
-              <w:t>Reviewer/s</w:t>
+            <w:cnfStyle w:val="001000000000" w:firstRow="0" w:lastRow="0" w:firstColumn="1" w:lastColumn="0" w:oddVBand="0" w:evenVBand="0" w:oddHBand="0" w:evenHBand="0" w:firstRowFirstColumn="0" w:firstRowLastColumn="0" w:lastRowFirstColumn="0" w:lastRowLastColumn="0"/>
+            <w:tcW w:w="8630" w:type="dxa"/>
+            <w:tcBorders>
+              <w:left w:val="nil"/>
+              <w:right w:val="nil"/>
+            </w:tcBorders>
+            <w:hideMark/>
+          </w:tcPr>
+          <w:p>
+            <w:pPr>
+              <w:rPr>
+                <w:lang w:val="en-AU"/>
+              </w:rPr>
+            </w:pPr>
+            <w:r>
+              <w:rPr>
+                <w:lang w:val="en-AU"/>
+              </w:rPr>
+              <w:t>Deliverables</w:t>
             </w:r>
           </w:p>
         </w:tc>
@@ -1269,53 +1261,65 @@
         </w:trPr>
         <w:tc>
           <w:tcPr>
-            <w:tcW w:w="3308" w:type="dxa"/>
-          </w:tcPr>
-          <w:p>
-            <w:r>
+            <w:cnfStyle w:val="001000000000" w:firstRow="0" w:lastRow="0" w:firstColumn="1" w:lastColumn="0" w:oddVBand="0" w:evenVBand="0" w:oddHBand="0" w:evenHBand="0" w:firstRowFirstColumn="0" w:firstRowLastColumn="0" w:lastRowFirstColumn="0" w:lastRowLastColumn="0"/>
+            <w:tcW w:w="8630" w:type="dxa"/>
+            <w:tcBorders>
+              <w:top w:val="single" w:sz="2" w:space="0" w:color="5FE7D5" w:themeColor="accent6" w:themeTint="99"/>
+              <w:left w:val="nil"/>
+              <w:bottom w:val="single" w:sz="2" w:space="0" w:color="5FE7D5" w:themeColor="accent6" w:themeTint="99"/>
+              <w:right w:val="nil"/>
+            </w:tcBorders>
+            <w:hideMark/>
+          </w:tcPr>
+          <w:p>
+            <w:pPr>
+              <w:rPr>
+                <w:b w:val="0"/>
+                <w:bCs w:val="0"/>
+                <w:lang w:val="en-AU"/>
+              </w:rPr>
+            </w:pPr>
+            <w:r>
+              <w:rPr>
+                <w:b w:val="0"/>
+                <w:bCs w:val="0"/>
+                <w:lang w:val="en-AU"/>
+              </w:rPr>
               <w:t>Test Plan</w:t>
             </w:r>
           </w:p>
-        </w:tc>
-        <w:tc>
-          <w:tcPr>
-            <w:tcW w:w="3309" w:type="dxa"/>
-          </w:tcPr>
-          <w:p>
-            <w:r>
-              <w:t>Daniel Ewen</w:t>
-            </w:r>
-          </w:p>
-        </w:tc>
-        <w:tc>
-          <w:tcPr>
-            <w:tcW w:w="3309" w:type="dxa"/>
-          </w:tcPr>
-          <w:p/>
         </w:tc>
       </w:tr>
       <w:tr>
         <w:tc>
           <w:tcPr>
-            <w:tcW w:w="3308" w:type="dxa"/>
-          </w:tcPr>
-          <w:p>
-            <w:r>
+            <w:cnfStyle w:val="001000000000" w:firstRow="0" w:lastRow="0" w:firstColumn="1" w:lastColumn="0" w:oddVBand="0" w:evenVBand="0" w:oddHBand="0" w:evenHBand="0" w:firstRowFirstColumn="0" w:firstRowLastColumn="0" w:lastRowFirstColumn="0" w:lastRowLastColumn="0"/>
+            <w:tcW w:w="8630" w:type="dxa"/>
+            <w:tcBorders>
+              <w:top w:val="single" w:sz="2" w:space="0" w:color="5FE7D5" w:themeColor="accent6" w:themeTint="99"/>
+              <w:left w:val="nil"/>
+              <w:bottom w:val="single" w:sz="2" w:space="0" w:color="5FE7D5" w:themeColor="accent6" w:themeTint="99"/>
+              <w:right w:val="nil"/>
+            </w:tcBorders>
+            <w:hideMark/>
+          </w:tcPr>
+          <w:p>
+            <w:pPr>
+              <w:rPr>
+                <w:b w:val="0"/>
+                <w:bCs w:val="0"/>
+                <w:lang w:val="en-AU"/>
+              </w:rPr>
+            </w:pPr>
+            <w:r>
+              <w:rPr>
+                <w:b w:val="0"/>
+                <w:bCs w:val="0"/>
+                <w:lang w:val="en-AU"/>
+              </w:rPr>
               <w:t>Test Cases with validation</w:t>
             </w:r>
           </w:p>
-        </w:tc>
-        <w:tc>
-          <w:tcPr>
-            <w:tcW w:w="3309" w:type="dxa"/>
-          </w:tcPr>
-          <w:p/>
-        </w:tc>
-        <w:tc>
-          <w:tcPr>
-            <w:tcW w:w="3309" w:type="dxa"/>
-          </w:tcPr>
-          <w:p/>
         </w:tc>
       </w:tr>
       <w:tr>
@@ -1324,49 +1328,65 @@
         </w:trPr>
         <w:tc>
           <w:tcPr>
-            <w:tcW w:w="3308" w:type="dxa"/>
-          </w:tcPr>
-          <w:p>
-            <w:r>
+            <w:cnfStyle w:val="001000000000" w:firstRow="0" w:lastRow="0" w:firstColumn="1" w:lastColumn="0" w:oddVBand="0" w:evenVBand="0" w:oddHBand="0" w:evenHBand="0" w:firstRowFirstColumn="0" w:firstRowLastColumn="0" w:lastRowFirstColumn="0" w:lastRowLastColumn="0"/>
+            <w:tcW w:w="8630" w:type="dxa"/>
+            <w:tcBorders>
+              <w:top w:val="single" w:sz="2" w:space="0" w:color="5FE7D5" w:themeColor="accent6" w:themeTint="99"/>
+              <w:left w:val="nil"/>
+              <w:bottom w:val="single" w:sz="2" w:space="0" w:color="5FE7D5" w:themeColor="accent6" w:themeTint="99"/>
+              <w:right w:val="nil"/>
+            </w:tcBorders>
+            <w:hideMark/>
+          </w:tcPr>
+          <w:p>
+            <w:pPr>
+              <w:rPr>
+                <w:b w:val="0"/>
+                <w:bCs w:val="0"/>
+                <w:lang w:val="en-AU"/>
+              </w:rPr>
+            </w:pPr>
+            <w:r>
+              <w:rPr>
+                <w:b w:val="0"/>
+                <w:bCs w:val="0"/>
+                <w:lang w:val="en-AU"/>
+              </w:rPr>
               <w:t>Requirements</w:t>
             </w:r>
           </w:p>
-        </w:tc>
-        <w:tc>
-          <w:tcPr>
-            <w:tcW w:w="3309" w:type="dxa"/>
-          </w:tcPr>
-          <w:p/>
-        </w:tc>
-        <w:tc>
-          <w:tcPr>
-            <w:tcW w:w="3309" w:type="dxa"/>
-          </w:tcPr>
-          <w:p/>
         </w:tc>
       </w:tr>
       <w:tr>
         <w:tc>
           <w:tcPr>
-            <w:tcW w:w="3308" w:type="dxa"/>
-          </w:tcPr>
-          <w:p>
-            <w:r>
+            <w:cnfStyle w:val="001000000000" w:firstRow="0" w:lastRow="0" w:firstColumn="1" w:lastColumn="0" w:oddVBand="0" w:evenVBand="0" w:oddHBand="0" w:evenHBand="0" w:firstRowFirstColumn="0" w:firstRowLastColumn="0" w:lastRowFirstColumn="0" w:lastRowLastColumn="0"/>
+            <w:tcW w:w="8630" w:type="dxa"/>
+            <w:tcBorders>
+              <w:top w:val="single" w:sz="2" w:space="0" w:color="5FE7D5" w:themeColor="accent6" w:themeTint="99"/>
+              <w:left w:val="nil"/>
+              <w:bottom w:val="single" w:sz="2" w:space="0" w:color="5FE7D5" w:themeColor="accent6" w:themeTint="99"/>
+              <w:right w:val="nil"/>
+            </w:tcBorders>
+            <w:hideMark/>
+          </w:tcPr>
+          <w:p>
+            <w:pPr>
+              <w:rPr>
+                <w:b w:val="0"/>
+                <w:bCs w:val="0"/>
+                <w:lang w:val="en-AU"/>
+              </w:rPr>
+            </w:pPr>
+            <w:r>
+              <w:rPr>
+                <w:b w:val="0"/>
+                <w:bCs w:val="0"/>
+                <w:lang w:val="en-AU"/>
+              </w:rPr>
               <w:t>Analysis Report</w:t>
             </w:r>
           </w:p>
-        </w:tc>
-        <w:tc>
-          <w:tcPr>
-            <w:tcW w:w="3309" w:type="dxa"/>
-          </w:tcPr>
-          <w:p/>
-        </w:tc>
-        <w:tc>
-          <w:tcPr>
-            <w:tcW w:w="3309" w:type="dxa"/>
-          </w:tcPr>
-          <w:p/>
         </w:tc>
       </w:tr>
       <w:tr>
@@ -1375,57 +1395,71 @@
         </w:trPr>
         <w:tc>
           <w:tcPr>
-            <w:tcW w:w="3308" w:type="dxa"/>
-          </w:tcPr>
-          <w:p>
-            <w:r>
+            <w:cnfStyle w:val="001000000000" w:firstRow="0" w:lastRow="0" w:firstColumn="1" w:lastColumn="0" w:oddVBand="0" w:evenVBand="0" w:oddHBand="0" w:evenHBand="0" w:firstRowFirstColumn="0" w:firstRowLastColumn="0" w:lastRowFirstColumn="0" w:lastRowLastColumn="0"/>
+            <w:tcW w:w="8630" w:type="dxa"/>
+            <w:tcBorders>
+              <w:top w:val="single" w:sz="2" w:space="0" w:color="5FE7D5" w:themeColor="accent6" w:themeTint="99"/>
+              <w:left w:val="nil"/>
+              <w:bottom w:val="single" w:sz="2" w:space="0" w:color="5FE7D5" w:themeColor="accent6" w:themeTint="99"/>
+              <w:right w:val="nil"/>
+            </w:tcBorders>
+            <w:hideMark/>
+          </w:tcPr>
+          <w:p>
+            <w:pPr>
+              <w:rPr>
+                <w:b w:val="0"/>
+                <w:bCs w:val="0"/>
+                <w:lang w:val="en-AU"/>
+              </w:rPr>
+            </w:pPr>
+            <w:r>
+              <w:rPr>
+                <w:b w:val="0"/>
+                <w:bCs w:val="0"/>
+                <w:lang w:val="en-AU"/>
+              </w:rPr>
               <w:t>Bug Reports</w:t>
             </w:r>
           </w:p>
-        </w:tc>
-        <w:tc>
-          <w:tcPr>
-            <w:tcW w:w="3309" w:type="dxa"/>
-          </w:tcPr>
-          <w:p/>
-        </w:tc>
-        <w:tc>
-          <w:tcPr>
-            <w:tcW w:w="3309" w:type="dxa"/>
-          </w:tcPr>
-          <w:p/>
         </w:tc>
       </w:tr>
       <w:tr>
         <w:tc>
           <w:tcPr>
-            <w:tcW w:w="3308" w:type="dxa"/>
-          </w:tcPr>
-          <w:p>
-            <w:r>
+            <w:cnfStyle w:val="001000000000" w:firstRow="0" w:lastRow="0" w:firstColumn="1" w:lastColumn="0" w:oddVBand="0" w:evenVBand="0" w:oddHBand="0" w:evenHBand="0" w:firstRowFirstColumn="0" w:firstRowLastColumn="0" w:lastRowFirstColumn="0" w:lastRowLastColumn="0"/>
+            <w:tcW w:w="8630" w:type="dxa"/>
+            <w:tcBorders>
+              <w:top w:val="single" w:sz="2" w:space="0" w:color="5FE7D5" w:themeColor="accent6" w:themeTint="99"/>
+              <w:left w:val="nil"/>
+              <w:bottom w:val="single" w:sz="2" w:space="0" w:color="5FE7D5" w:themeColor="accent6" w:themeTint="99"/>
+              <w:right w:val="nil"/>
+            </w:tcBorders>
+            <w:hideMark/>
+          </w:tcPr>
+          <w:p>
+            <w:pPr>
+              <w:rPr>
+                <w:b w:val="0"/>
+                <w:bCs w:val="0"/>
+                <w:lang w:val="en-AU"/>
+              </w:rPr>
+            </w:pPr>
+            <w:r>
+              <w:rPr>
+                <w:b w:val="0"/>
+                <w:bCs w:val="0"/>
+                <w:lang w:val="en-AU"/>
+              </w:rPr>
               <w:t>Client Sign-off</w:t>
             </w:r>
           </w:p>
-        </w:tc>
-        <w:tc>
-          <w:tcPr>
-            <w:tcW w:w="3309" w:type="dxa"/>
-          </w:tcPr>
-          <w:p>
-            <w:r>
-              <w:t>Client</w:t>
-            </w:r>
-          </w:p>
-        </w:tc>
-        <w:tc>
-          <w:tcPr>
-            <w:tcW w:w="3309" w:type="dxa"/>
-          </w:tcPr>
-          <w:p/>
         </w:tc>
       </w:tr>
     </w:tbl>
     <w:p>
+      <w:bookmarkStart w:id="38" w:name="_GoBack"/>
+      <w:bookmarkEnd w:id="38"/>
       <w:r>
         <w:br w:type="page"/>
       </w:r>
@@ -1434,30 +1468,30 @@
       <w:pPr>
         <w:pStyle w:val="Heading1"/>
       </w:pPr>
-      <w:bookmarkStart w:id="38" w:name="_Toc56002086"/>
-      <w:bookmarkStart w:id="39" w:name="_Toc56079289"/>
-      <w:bookmarkStart w:id="40" w:name="_Toc56083983"/>
+      <w:bookmarkStart w:id="39" w:name="_Toc56002086"/>
+      <w:bookmarkStart w:id="40" w:name="_Toc56079289"/>
+      <w:bookmarkStart w:id="41" w:name="_Toc56083983"/>
       <w:r>
         <w:lastRenderedPageBreak/>
         <w:t>Resource &amp; Environment Needs</w:t>
       </w:r>
-      <w:bookmarkEnd w:id="38"/>
       <w:bookmarkEnd w:id="39"/>
       <w:bookmarkEnd w:id="40"/>
+      <w:bookmarkEnd w:id="41"/>
     </w:p>
     <w:p>
       <w:pPr>
         <w:pStyle w:val="Heading2"/>
       </w:pPr>
-      <w:bookmarkStart w:id="41" w:name="_Toc56002087"/>
-      <w:bookmarkStart w:id="42" w:name="_Toc56079290"/>
-      <w:bookmarkStart w:id="43" w:name="_Toc56083984"/>
+      <w:bookmarkStart w:id="42" w:name="_Toc56002087"/>
+      <w:bookmarkStart w:id="43" w:name="_Toc56079290"/>
+      <w:bookmarkStart w:id="44" w:name="_Toc56083984"/>
       <w:r>
         <w:t>Testing Tools</w:t>
       </w:r>
-      <w:bookmarkEnd w:id="41"/>
       <w:bookmarkEnd w:id="42"/>
       <w:bookmarkEnd w:id="43"/>
+      <w:bookmarkEnd w:id="44"/>
     </w:p>
     <w:p>
       <w:pPr>
@@ -1518,32 +1552,32 @@
       <w:pPr>
         <w:pStyle w:val="Heading2"/>
       </w:pPr>
-      <w:bookmarkStart w:id="44" w:name="_Toc56002088"/>
-      <w:bookmarkStart w:id="45" w:name="_Toc56079291"/>
-      <w:bookmarkStart w:id="46" w:name="_Toc56083985"/>
+      <w:bookmarkStart w:id="45" w:name="_Toc56002088"/>
+      <w:bookmarkStart w:id="46" w:name="_Toc56079291"/>
+      <w:bookmarkStart w:id="47" w:name="_Toc56083985"/>
       <w:r>
         <w:t>Test Environment</w:t>
       </w:r>
-      <w:bookmarkEnd w:id="44"/>
       <w:bookmarkEnd w:id="45"/>
       <w:bookmarkEnd w:id="46"/>
+      <w:bookmarkEnd w:id="47"/>
     </w:p>
     <w:p>
       <w:pPr>
         <w:pStyle w:val="Heading3"/>
       </w:pPr>
-      <w:bookmarkStart w:id="47" w:name="_Toc56002089"/>
-      <w:bookmarkStart w:id="48" w:name="_Toc56079292"/>
-      <w:bookmarkStart w:id="49" w:name="_Toc56083986"/>
+      <w:bookmarkStart w:id="48" w:name="_Toc56002089"/>
+      <w:bookmarkStart w:id="49" w:name="_Toc56079292"/>
+      <w:bookmarkStart w:id="50" w:name="_Toc56083986"/>
       <w:r>
         <w:t xml:space="preserve">Hardware </w:t>
       </w:r>
       <w:r>
         <w:t>Environment</w:t>
       </w:r>
-      <w:bookmarkEnd w:id="47"/>
       <w:bookmarkEnd w:id="48"/>
       <w:bookmarkEnd w:id="49"/>
+      <w:bookmarkEnd w:id="50"/>
     </w:p>
     <w:p>
       <w:r>
@@ -1584,8 +1618,13 @@
           </w:tcPr>
           <w:p>
             <w:r>
-              <w:t>Intel CPU 4-cores or more with hyperthreading</w:t>
-            </w:r>
+              <w:t xml:space="preserve">Intel CPU 4-cores or more with </w:t>
+            </w:r>
+            <w:proofErr w:type="spellStart"/>
+            <w:r>
+              <w:t>hyperthreading</w:t>
+            </w:r>
+            <w:proofErr w:type="spellEnd"/>
           </w:p>
         </w:tc>
       </w:tr>
@@ -1618,15 +1657,15 @@
       <w:pPr>
         <w:pStyle w:val="Heading3"/>
       </w:pPr>
-      <w:bookmarkStart w:id="50" w:name="_Toc56002090"/>
-      <w:bookmarkStart w:id="51" w:name="_Toc56079293"/>
-      <w:bookmarkStart w:id="52" w:name="_Toc56083987"/>
+      <w:bookmarkStart w:id="51" w:name="_Toc56002090"/>
+      <w:bookmarkStart w:id="52" w:name="_Toc56079293"/>
+      <w:bookmarkStart w:id="53" w:name="_Toc56083987"/>
       <w:r>
         <w:t>Required Software</w:t>
       </w:r>
-      <w:bookmarkEnd w:id="50"/>
       <w:bookmarkEnd w:id="51"/>
       <w:bookmarkEnd w:id="52"/>
+      <w:bookmarkEnd w:id="53"/>
     </w:p>
     <w:tbl>
       <w:tblPr>
@@ -1663,9 +1702,11 @@
             <w:tcW w:w="2835" w:type="dxa"/>
           </w:tcPr>
           <w:p>
+            <w:proofErr w:type="spellStart"/>
             <w:r>
               <w:t>Xampp</w:t>
             </w:r>
+            <w:proofErr w:type="spellEnd"/>
           </w:p>
         </w:tc>
         <w:tc>
@@ -1736,15 +1777,15 @@
       <w:pPr>
         <w:pStyle w:val="Heading1"/>
       </w:pPr>
-      <w:bookmarkStart w:id="53" w:name="_Toc56002091"/>
-      <w:bookmarkStart w:id="54" w:name="_Toc56079294"/>
-      <w:bookmarkStart w:id="55" w:name="_Toc56083988"/>
-      <w:bookmarkStart w:id="56" w:name="_Toc57875366"/>
+      <w:bookmarkStart w:id="54" w:name="_Toc57875366"/>
+      <w:bookmarkStart w:id="55" w:name="_Toc56002091"/>
+      <w:bookmarkStart w:id="56" w:name="_Toc56079294"/>
+      <w:bookmarkStart w:id="57" w:name="_Toc56083988"/>
       <w:r>
         <w:lastRenderedPageBreak/>
         <w:t>Test Table</w:t>
       </w:r>
-      <w:bookmarkEnd w:id="56"/>
+      <w:bookmarkEnd w:id="54"/>
     </w:p>
     <w:tbl>
       <w:tblPr>
@@ -2398,6 +2439,7 @@
       <w:r>
         <w:rPr>
           <w:noProof/>
+          <w:lang w:val="en-AU" w:eastAsia="zh-CN"/>
         </w:rPr>
         <w:drawing>
           <wp:inline distT="0" distB="0" distL="0" distR="0" wp14:anchorId="3164D991" wp14:editId="04FB5C8E">
@@ -2444,6 +2486,7 @@
       <w:r>
         <w:rPr>
           <w:noProof/>
+          <w:lang w:val="en-AU" w:eastAsia="zh-CN"/>
         </w:rPr>
         <w:drawing>
           <wp:inline distT="0" distB="0" distL="0" distR="0" wp14:anchorId="3A1A7500" wp14:editId="24074A6F">
@@ -2491,6 +2534,7 @@
       <w:r>
         <w:rPr>
           <w:noProof/>
+          <w:lang w:val="en-AU" w:eastAsia="zh-CN"/>
         </w:rPr>
         <w:drawing>
           <wp:inline distT="0" distB="0" distL="0" distR="0" wp14:anchorId="46BF3819" wp14:editId="30D804A1">
@@ -2534,6 +2578,7 @@
       <w:r>
         <w:rPr>
           <w:noProof/>
+          <w:lang w:val="en-AU" w:eastAsia="zh-CN"/>
         </w:rPr>
         <w:drawing>
           <wp:inline distT="0" distB="0" distL="0" distR="0" wp14:anchorId="6A365D64" wp14:editId="42A9BB6A">
@@ -2581,6 +2626,7 @@
       <w:r>
         <w:rPr>
           <w:noProof/>
+          <w:lang w:val="en-AU" w:eastAsia="zh-CN"/>
         </w:rPr>
         <w:drawing>
           <wp:inline distT="0" distB="0" distL="0" distR="0" wp14:anchorId="0487B58B" wp14:editId="654C356A">
@@ -2621,6 +2667,7 @@
       <w:r>
         <w:rPr>
           <w:noProof/>
+          <w:lang w:val="en-AU" w:eastAsia="zh-CN"/>
         </w:rPr>
         <w:drawing>
           <wp:inline distT="0" distB="0" distL="0" distR="0" wp14:anchorId="37AA0BE2" wp14:editId="1196B7EB">
@@ -2957,6 +3004,7 @@
       <w:r>
         <w:rPr>
           <w:noProof/>
+          <w:lang w:val="en-AU" w:eastAsia="zh-CN"/>
         </w:rPr>
         <w:drawing>
           <wp:inline distT="0" distB="0" distL="0" distR="0" wp14:anchorId="5E1A6B8A" wp14:editId="369C7DAD">
@@ -3017,6 +3065,7 @@
       <w:r>
         <w:rPr>
           <w:noProof/>
+          <w:lang w:val="en-AU" w:eastAsia="zh-CN"/>
         </w:rPr>
         <w:drawing>
           <wp:inline distT="0" distB="0" distL="0" distR="0" wp14:anchorId="2C8E28F2" wp14:editId="64C5903F">
@@ -3064,6 +3113,7 @@
       <w:r>
         <w:rPr>
           <w:noProof/>
+          <w:lang w:val="en-AU" w:eastAsia="zh-CN"/>
         </w:rPr>
         <w:drawing>
           <wp:inline distT="0" distB="0" distL="0" distR="0" wp14:anchorId="0A3BB3E8" wp14:editId="2F7177CA">
@@ -3124,6 +3174,7 @@
       <w:r>
         <w:rPr>
           <w:noProof/>
+          <w:lang w:val="en-AU" w:eastAsia="zh-CN"/>
         </w:rPr>
         <w:drawing>
           <wp:inline distT="0" distB="0" distL="0" distR="0" wp14:anchorId="2F0D562D" wp14:editId="2DAFD55D">
@@ -3259,8 +3310,6 @@
             <w:r>
               <w:t>Sprint 3 Update</w:t>
             </w:r>
-            <w:bookmarkStart w:id="57" w:name="_GoBack"/>
-            <w:bookmarkEnd w:id="57"/>
           </w:p>
         </w:tc>
       </w:tr>
@@ -3589,14 +3638,20 @@
       </w:r>
     </w:p>
     <w:p>
-      <w:r>
-        <w:t>9.a/b</w:t>
+      <w:proofErr w:type="gramStart"/>
+      <w:r>
+        <w:t>9.a</w:t>
+      </w:r>
+      <w:proofErr w:type="gramEnd"/>
+      <w:r>
+        <w:t>/b</w:t>
       </w:r>
     </w:p>
     <w:p>
       <w:r>
         <w:rPr>
           <w:noProof/>
+          <w:lang w:val="en-AU" w:eastAsia="zh-CN"/>
         </w:rPr>
         <w:drawing>
           <wp:inline distT="0" distB="0" distL="0" distR="0" wp14:anchorId="7CB41E87" wp14:editId="250417F5">
@@ -3637,6 +3692,7 @@
       <w:r>
         <w:rPr>
           <w:noProof/>
+          <w:lang w:val="en-AU" w:eastAsia="zh-CN"/>
         </w:rPr>
         <w:drawing>
           <wp:inline distT="0" distB="0" distL="0" distR="0" wp14:anchorId="2917CFAC" wp14:editId="1186BFC5">
@@ -3690,6 +3746,7 @@
       <w:r>
         <w:rPr>
           <w:noProof/>
+          <w:lang w:val="en-AU" w:eastAsia="zh-CN"/>
         </w:rPr>
         <w:drawing>
           <wp:inline distT="0" distB="0" distL="0" distR="0" wp14:anchorId="7977AA93" wp14:editId="7ED7CA93">
@@ -3732,6 +3789,7 @@
       <w:r>
         <w:rPr>
           <w:noProof/>
+          <w:lang w:val="en-AU" w:eastAsia="zh-CN"/>
         </w:rPr>
         <w:drawing>
           <wp:inline distT="0" distB="0" distL="0" distR="0" wp14:anchorId="37836F4D" wp14:editId="4851A73A">
@@ -3772,13 +3830,22 @@
     </w:p>
     <w:p>
       <w:r>
-        <w:t>12.a/b</w:t>
+        <w:t>12</w:t>
+      </w:r>
+      <w:proofErr w:type="gramStart"/>
+      <w:r>
+        <w:t>.a</w:t>
+      </w:r>
+      <w:proofErr w:type="gramEnd"/>
+      <w:r>
+        <w:t>/b</w:t>
       </w:r>
     </w:p>
     <w:p>
       <w:r>
         <w:rPr>
           <w:noProof/>
+          <w:lang w:val="en-AU" w:eastAsia="zh-CN"/>
         </w:rPr>
         <w:drawing>
           <wp:inline distT="0" distB="0" distL="0" distR="0" wp14:anchorId="7F893621" wp14:editId="4DEE9CEE">
@@ -3819,6 +3886,7 @@
       <w:r>
         <w:rPr>
           <w:noProof/>
+          <w:lang w:val="en-AU" w:eastAsia="zh-CN"/>
         </w:rPr>
         <w:drawing>
           <wp:inline distT="0" distB="0" distL="0" distR="0" wp14:anchorId="56072390" wp14:editId="6AEC21A1">
@@ -4041,9 +4109,9 @@
         <w:lastRenderedPageBreak/>
         <w:t>Terms / Acronyms</w:t>
       </w:r>
-      <w:bookmarkEnd w:id="53"/>
-      <w:bookmarkEnd w:id="54"/>
       <w:bookmarkEnd w:id="55"/>
+      <w:bookmarkEnd w:id="56"/>
+      <w:bookmarkEnd w:id="57"/>
     </w:p>
     <w:tbl>
       <w:tblPr>
@@ -9002,7 +9070,7 @@
 </file>
 
 <file path=customXml/itemProps1.xml><?xml version="1.0" encoding="utf-8"?>
-<ds:datastoreItem xmlns:ds="http://schemas.openxmlformats.org/officeDocument/2006/customXml" ds:itemID="{CC5D8A0F-63BA-41B3-9057-13C82419633C}">
+<ds:datastoreItem xmlns:ds="http://schemas.openxmlformats.org/officeDocument/2006/customXml" ds:itemID="{49D3BAE6-E29D-4EC8-9D78-7C1BC8E868D7}">
   <ds:schemaRefs>
     <ds:schemaRef ds:uri="http://schemas.openxmlformats.org/officeDocument/2006/bibliography"/>
   </ds:schemaRefs>

</xml_diff>